<commit_message>
commit prior to attempting yaml list integration
</commit_message>
<xml_diff>
--- a/template.docx
+++ b/template.docx
@@ -356,23 +356,7 @@
                 <w:sz w:val="20"/>
                 <w:szCs w:val="20"/>
               </w:rPr>
-              <w:t>{{</w:t>
-            </w:r>
-            <w:r>
-              <w:rPr>
-                <w:spacing w:val="0"/>
-                <w:sz w:val="20"/>
-                <w:szCs w:val="20"/>
-              </w:rPr>
-              <w:t>ac_1_</w:t>
-            </w:r>
-            <w:r>
-              <w:rPr>
-                <w:spacing w:val="0"/>
-                <w:sz w:val="20"/>
-                <w:szCs w:val="20"/>
-              </w:rPr>
-              <w:t>role}}</w:t>
+              <w:t>{{ac_1_role}}</w:t>
             </w:r>
           </w:p>
         </w:tc>
@@ -412,31 +396,7 @@
                 <w:sz w:val="20"/>
                 <w:szCs w:val="20"/>
               </w:rPr>
-              <w:t>{{</w:t>
-            </w:r>
-            <w:r>
-              <w:rPr>
-                <w:spacing w:val="0"/>
-                <w:sz w:val="20"/>
-                <w:szCs w:val="20"/>
-              </w:rPr>
-              <w:t>ac_1_</w:t>
-            </w:r>
-            <w:r>
-              <w:rPr>
-                <w:spacing w:val="0"/>
-                <w:sz w:val="20"/>
-                <w:szCs w:val="20"/>
-              </w:rPr>
-              <w:t>a_</w:t>
-            </w:r>
-            <w:r>
-              <w:rPr>
-                <w:spacing w:val="0"/>
-                <w:sz w:val="20"/>
-                <w:szCs w:val="20"/>
-              </w:rPr>
-              <w:t>parameter}}</w:t>
+              <w:t>{{ac_1_a_parameter}}</w:t>
             </w:r>
           </w:p>
         </w:tc>
@@ -468,7 +428,7 @@
                 <w:sz w:val="20"/>
                 <w:szCs w:val="20"/>
               </w:rPr>
-              <w:t>{{this_key_isnt_real}}</w:t>
+              <w:t>{{status!ac_1_status}}</w:t>
             </w:r>
           </w:p>
         </w:tc>
@@ -500,50 +460,7 @@
                 <w:sz w:val="20"/>
                 <w:szCs w:val="20"/>
               </w:rPr>
-              <w:t>{{</w:t>
-            </w:r>
-            <w:r>
-              <w:rPr>
-                <w:spacing w:val="0"/>
-                <w:sz w:val="20"/>
-                <w:szCs w:val="20"/>
-              </w:rPr>
-              <w:t>this_key_isnt_real</w:t>
-            </w:r>
-            <w:r>
-              <w:rPr>
-                <w:spacing w:val="0"/>
-                <w:sz w:val="20"/>
-                <w:szCs w:val="20"/>
-              </w:rPr>
-              <w:t>_either</w:t>
-            </w:r>
-            <w:r>
-              <w:rPr>
-                <w:spacing w:val="0"/>
-                <w:sz w:val="20"/>
-                <w:szCs w:val="20"/>
-              </w:rPr>
-              <w:t>}}</w:t>
-            </w:r>
-          </w:p>
-          <w:p>
-            <w:pPr>
-              <w:pStyle w:val="GSATableText"/>
-              <w:spacing w:before="40" w:after="40" w:line="240" w:lineRule="auto"/>
-              <w:rPr>
-                <w:spacing w:val="0"/>
-                <w:sz w:val="20"/>
-                <w:szCs w:val="20"/>
-              </w:rPr>
-            </w:pPr>
-            <w:r>
-              <w:rPr>
-                <w:spacing w:val="0"/>
-                <w:sz w:val="20"/>
-                <w:szCs w:val="20"/>
-              </w:rPr>
-              <w:t>{{this_key_isnt_real}}</w:t>
+              <w:t>{{origination!ac_1_origination}}</w:t>
             </w:r>
           </w:p>
         </w:tc>
@@ -675,21 +592,697 @@
                 <w:sz w:val="20"/>
                 <w:szCs w:val="20"/>
               </w:rPr>
-              <w:t>{{</w:t>
-            </w:r>
-            <w:r>
-              <w:rPr>
-                <w:sz w:val="20"/>
-                <w:szCs w:val="20"/>
-              </w:rPr>
-              <w:t>ac_1_a_</w:t>
-            </w:r>
-            <w:r>
-              <w:rPr>
-                <w:sz w:val="20"/>
-                <w:szCs w:val="20"/>
-              </w:rPr>
-              <w:t>implementation}}</w:t>
+              <w:t>{{ac_1_a_implementation}}</w:t>
+            </w:r>
+          </w:p>
+        </w:tc>
+      </w:tr>
+    </w:tbl>
+    <w:p>
+      <w:pPr>
+        <w:pStyle w:val="Heading3"/>
+      </w:pPr>
+      <w:r>
+        <w:t>AC-</w:t>
+      </w:r>
+      <w:r>
+        <w:t>2</w:t>
+      </w:r>
+      <w:r>
+        <w:t xml:space="preserve"> Access Control Policy and Procedures Requirements (H) </w:t>
+      </w:r>
+    </w:p>
+    <w:p>
+      <w:pPr>
+        <w:keepNext/>
+        <w:rPr>
+          <w:color w:val="auto"/>
+        </w:rPr>
+      </w:pPr>
+      <w:r>
+        <w:rPr>
+          <w:color w:val="auto"/>
+        </w:rPr>
+        <w:t>The organization:</w:t>
+      </w:r>
+    </w:p>
+    <w:p>
+      <w:pPr>
+        <w:pStyle w:val="GSAListParagraphalpha"/>
+        <w:numPr>
+          <w:ilvl w:val="0"/>
+          <w:numId w:val="5"/>
+        </w:numPr>
+        <w:rPr>
+          <w:rFonts w:asciiTheme="minorHAnsi" w:hAnsiTheme="minorHAnsi" w:cstheme="minorHAnsi"/>
+          <w:color w:val="auto"/>
+          <w:sz w:val="22"/>
+        </w:rPr>
+      </w:pPr>
+      <w:r>
+        <w:rPr>
+          <w:rFonts w:asciiTheme="minorHAnsi" w:hAnsiTheme="minorHAnsi" w:cstheme="minorHAnsi"/>
+          <w:color w:val="auto"/>
+          <w:sz w:val="22"/>
+        </w:rPr>
+        <w:t>Develops, documents, and disseminates to [</w:t>
+      </w:r>
+      <w:r>
+        <w:rPr>
+          <w:rStyle w:val="GSAItalicEmphasisChar"/>
+          <w:rFonts w:asciiTheme="minorHAnsi" w:hAnsiTheme="minorHAnsi" w:cstheme="minorHAnsi"/>
+          <w:color w:val="auto"/>
+          <w:sz w:val="22"/>
+        </w:rPr>
+        <w:t>Assignment: organization-defined personnel or roles</w:t>
+      </w:r>
+      <w:r>
+        <w:rPr>
+          <w:rFonts w:asciiTheme="minorHAnsi" w:hAnsiTheme="minorHAnsi" w:cstheme="minorHAnsi"/>
+          <w:color w:val="auto"/>
+          <w:sz w:val="22"/>
+        </w:rPr>
+        <w:t>]:</w:t>
+      </w:r>
+    </w:p>
+    <w:p>
+      <w:pPr>
+        <w:pStyle w:val="GSAListParagraphalpha2"/>
+        <w:numPr>
+          <w:ilvl w:val="1"/>
+          <w:numId w:val="5"/>
+        </w:numPr>
+        <w:rPr>
+          <w:rFonts w:asciiTheme="minorHAnsi" w:hAnsiTheme="minorHAnsi" w:cstheme="minorHAnsi"/>
+          <w:color w:val="auto"/>
+          <w:sz w:val="22"/>
+        </w:rPr>
+      </w:pPr>
+      <w:r>
+        <w:rPr>
+          <w:rFonts w:asciiTheme="minorHAnsi" w:hAnsiTheme="minorHAnsi" w:cstheme="minorHAnsi"/>
+          <w:color w:val="auto"/>
+          <w:sz w:val="22"/>
+        </w:rPr>
+        <w:t>An access control policy that addresses purpose, scope, roles, responsibilities, management commitment, coordination among organizational entities, and compliance; and</w:t>
+      </w:r>
+    </w:p>
+    <w:p>
+      <w:pPr>
+        <w:pStyle w:val="GSAListParagraphalpha2"/>
+        <w:numPr>
+          <w:ilvl w:val="1"/>
+          <w:numId w:val="5"/>
+        </w:numPr>
+        <w:rPr>
+          <w:rFonts w:asciiTheme="minorHAnsi" w:hAnsiTheme="minorHAnsi" w:cstheme="minorHAnsi"/>
+          <w:color w:val="auto"/>
+          <w:sz w:val="22"/>
+        </w:rPr>
+      </w:pPr>
+      <w:r>
+        <w:rPr>
+          <w:rFonts w:asciiTheme="minorHAnsi" w:hAnsiTheme="minorHAnsi" w:cstheme="minorHAnsi"/>
+          <w:color w:val="auto"/>
+          <w:sz w:val="22"/>
+        </w:rPr>
+        <w:t>Procedures to facilitate the implementation of the access control policy and associated access controls; and</w:t>
+      </w:r>
+    </w:p>
+    <w:p>
+      <w:pPr>
+        <w:pStyle w:val="GSAListParagraphalpha"/>
+        <w:numPr>
+          <w:ilvl w:val="0"/>
+          <w:numId w:val="5"/>
+        </w:numPr>
+        <w:rPr>
+          <w:rFonts w:asciiTheme="minorHAnsi" w:hAnsiTheme="minorHAnsi" w:cstheme="minorHAnsi"/>
+          <w:color w:val="auto"/>
+          <w:sz w:val="22"/>
+        </w:rPr>
+      </w:pPr>
+      <w:r>
+        <w:rPr>
+          <w:rFonts w:asciiTheme="minorHAnsi" w:hAnsiTheme="minorHAnsi" w:cstheme="minorHAnsi"/>
+          <w:color w:val="auto"/>
+          <w:sz w:val="22"/>
+        </w:rPr>
+        <w:t>Reviews and updates the current:</w:t>
+      </w:r>
+    </w:p>
+    <w:p>
+      <w:pPr>
+        <w:pStyle w:val="GSAListParagraphalpha2"/>
+        <w:numPr>
+          <w:ilvl w:val="1"/>
+          <w:numId w:val="5"/>
+        </w:numPr>
+        <w:rPr>
+          <w:rFonts w:asciiTheme="minorHAnsi" w:hAnsiTheme="minorHAnsi" w:cstheme="minorHAnsi"/>
+          <w:color w:val="auto"/>
+          <w:sz w:val="22"/>
+        </w:rPr>
+      </w:pPr>
+      <w:r>
+        <w:rPr>
+          <w:rFonts w:asciiTheme="minorHAnsi" w:hAnsiTheme="minorHAnsi" w:cstheme="minorHAnsi"/>
+          <w:color w:val="auto"/>
+          <w:sz w:val="22"/>
+        </w:rPr>
+        <w:lastRenderedPageBreak/>
+        <w:t>Access control policy [</w:t>
+      </w:r>
+      <w:r>
+        <w:rPr>
+          <w:rStyle w:val="GSAItalicEmphasisChar"/>
+          <w:rFonts w:asciiTheme="minorHAnsi" w:hAnsiTheme="minorHAnsi" w:cstheme="minorHAnsi"/>
+          <w:color w:val="auto"/>
+          <w:sz w:val="22"/>
+        </w:rPr>
+        <w:t>FedRAMP Assignment: at least annually]</w:t>
+      </w:r>
+      <w:r>
+        <w:rPr>
+          <w:rFonts w:asciiTheme="minorHAnsi" w:hAnsiTheme="minorHAnsi" w:cstheme="minorHAnsi"/>
+          <w:color w:val="auto"/>
+          <w:sz w:val="22"/>
+        </w:rPr>
+        <w:t>; and</w:t>
+      </w:r>
+    </w:p>
+    <w:p>
+      <w:pPr>
+        <w:pStyle w:val="GSAListParagraphalpha2"/>
+        <w:keepLines/>
+        <w:numPr>
+          <w:ilvl w:val="1"/>
+          <w:numId w:val="5"/>
+        </w:numPr>
+        <w:ind w:left="1685"/>
+        <w:rPr>
+          <w:rFonts w:asciiTheme="minorHAnsi" w:hAnsiTheme="minorHAnsi" w:cstheme="minorHAnsi"/>
+          <w:color w:val="auto"/>
+          <w:sz w:val="22"/>
+        </w:rPr>
+      </w:pPr>
+      <w:r>
+        <w:rPr>
+          <w:rFonts w:asciiTheme="minorHAnsi" w:hAnsiTheme="minorHAnsi" w:cstheme="minorHAnsi"/>
+          <w:color w:val="auto"/>
+          <w:sz w:val="22"/>
+        </w:rPr>
+        <w:t>Access control procedures [</w:t>
+      </w:r>
+      <w:r>
+        <w:rPr>
+          <w:rStyle w:val="GSAItalicEmphasisChar"/>
+          <w:rFonts w:asciiTheme="minorHAnsi" w:hAnsiTheme="minorHAnsi" w:cstheme="minorHAnsi"/>
+          <w:color w:val="auto"/>
+          <w:sz w:val="22"/>
+        </w:rPr>
+        <w:t>FedRAMP Assignment: at least annually or whenever a significant change occurs</w:t>
+      </w:r>
+      <w:r>
+        <w:rPr>
+          <w:rFonts w:asciiTheme="minorHAnsi" w:hAnsiTheme="minorHAnsi" w:cstheme="minorHAnsi"/>
+          <w:color w:val="auto"/>
+          <w:sz w:val="22"/>
+        </w:rPr>
+        <w:t>].</w:t>
+      </w:r>
+    </w:p>
+    <w:p/>
+    <w:tbl>
+      <w:tblPr>
+        <w:tblStyle w:val="FedRamp"/>
+        <w:tblW w:w="5000" w:type="pct"/>
+        <w:jc w:val="center"/>
+        <w:tblLook w:val="04A0" w:firstRow="1" w:lastRow="0" w:firstColumn="1" w:lastColumn="0" w:noHBand="0" w:noVBand="1"/>
+      </w:tblPr>
+      <w:tblGrid>
+        <w:gridCol w:w="1517"/>
+        <w:gridCol w:w="7833"/>
+      </w:tblGrid>
+      <w:tr>
+        <w:trPr>
+          <w:cnfStyle w:val="100000000000" w:firstRow="1" w:lastRow="0" w:firstColumn="0" w:lastColumn="0" w:oddVBand="0" w:evenVBand="0" w:oddHBand="0" w:evenHBand="0" w:firstRowFirstColumn="0" w:firstRowLastColumn="0" w:lastRowFirstColumn="0" w:lastRowLastColumn="0"/>
+          <w:cantSplit/>
+          <w:tblHeader/>
+          <w:jc w:val="center"/>
+        </w:trPr>
+        <w:tc>
+          <w:tcPr>
+            <w:tcW w:w="811" w:type="pct"/>
+            <w:hideMark/>
+          </w:tcPr>
+          <w:p>
+            <w:pPr>
+              <w:pStyle w:val="GSATableHeading"/>
+              <w:keepNext w:val="0"/>
+              <w:keepLines w:val="0"/>
+              <w:spacing w:before="40" w:after="40" w:line="240" w:lineRule="auto"/>
+              <w:rPr>
+                <w:rFonts w:asciiTheme="majorHAnsi" w:hAnsiTheme="majorHAnsi"/>
+                <w:b/>
+                <w:szCs w:val="20"/>
+              </w:rPr>
+            </w:pPr>
+            <w:r>
+              <w:rPr>
+                <w:rFonts w:asciiTheme="majorHAnsi" w:hAnsiTheme="majorHAnsi"/>
+                <w:b/>
+                <w:szCs w:val="20"/>
+              </w:rPr>
+              <w:t>AC-</w:t>
+            </w:r>
+            <w:r>
+              <w:rPr>
+                <w:rFonts w:asciiTheme="majorHAnsi" w:hAnsiTheme="majorHAnsi"/>
+                <w:b/>
+                <w:szCs w:val="20"/>
+              </w:rPr>
+              <w:t>2</w:t>
+            </w:r>
+          </w:p>
+        </w:tc>
+        <w:tc>
+          <w:tcPr>
+            <w:tcW w:w="4189" w:type="pct"/>
+            <w:hideMark/>
+          </w:tcPr>
+          <w:p>
+            <w:pPr>
+              <w:pStyle w:val="GSATableHeading"/>
+              <w:keepNext w:val="0"/>
+              <w:keepLines w:val="0"/>
+              <w:spacing w:before="40" w:after="40" w:line="240" w:lineRule="auto"/>
+              <w:rPr>
+                <w:rFonts w:asciiTheme="majorHAnsi" w:hAnsiTheme="majorHAnsi"/>
+                <w:b/>
+                <w:szCs w:val="20"/>
+              </w:rPr>
+            </w:pPr>
+            <w:r>
+              <w:rPr>
+                <w:rFonts w:asciiTheme="majorHAnsi" w:hAnsiTheme="majorHAnsi"/>
+                <w:b/>
+                <w:szCs w:val="20"/>
+              </w:rPr>
+              <w:t>Control Summary Information</w:t>
+            </w:r>
+          </w:p>
+        </w:tc>
+      </w:tr>
+      <w:tr>
+        <w:trPr>
+          <w:cantSplit/>
+          <w:jc w:val="center"/>
+        </w:trPr>
+        <w:tc>
+          <w:tcPr>
+            <w:tcW w:w="5000" w:type="pct"/>
+            <w:gridSpan w:val="2"/>
+            <w:hideMark/>
+          </w:tcPr>
+          <w:p>
+            <w:pPr>
+              <w:pStyle w:val="GSATableText"/>
+              <w:spacing w:before="40" w:after="40" w:line="240" w:lineRule="auto"/>
+              <w:rPr>
+                <w:spacing w:val="0"/>
+                <w:sz w:val="20"/>
+                <w:szCs w:val="20"/>
+              </w:rPr>
+            </w:pPr>
+            <w:r>
+              <w:rPr>
+                <w:spacing w:val="0"/>
+                <w:sz w:val="20"/>
+                <w:szCs w:val="20"/>
+              </w:rPr>
+              <w:t xml:space="preserve">Responsible Role: </w:t>
+            </w:r>
+            <w:r>
+              <w:rPr>
+                <w:spacing w:val="0"/>
+                <w:sz w:val="20"/>
+                <w:szCs w:val="20"/>
+              </w:rPr>
+              <w:t>{{ac_</w:t>
+            </w:r>
+            <w:r>
+              <w:rPr>
+                <w:spacing w:val="0"/>
+                <w:sz w:val="20"/>
+                <w:szCs w:val="20"/>
+              </w:rPr>
+              <w:t>2</w:t>
+            </w:r>
+            <w:r>
+              <w:rPr>
+                <w:spacing w:val="0"/>
+                <w:sz w:val="20"/>
+                <w:szCs w:val="20"/>
+              </w:rPr>
+              <w:t>_role}}</w:t>
+            </w:r>
+          </w:p>
+        </w:tc>
+      </w:tr>
+      <w:tr>
+        <w:trPr>
+          <w:cantSplit/>
+          <w:jc w:val="center"/>
+        </w:trPr>
+        <w:tc>
+          <w:tcPr>
+            <w:tcW w:w="5000" w:type="pct"/>
+            <w:gridSpan w:val="2"/>
+            <w:hideMark/>
+          </w:tcPr>
+          <w:p>
+            <w:pPr>
+              <w:pStyle w:val="GSATableText"/>
+              <w:spacing w:before="40" w:after="40" w:line="240" w:lineRule="auto"/>
+              <w:rPr>
+                <w:spacing w:val="0"/>
+                <w:sz w:val="20"/>
+                <w:szCs w:val="20"/>
+              </w:rPr>
+            </w:pPr>
+            <w:r>
+              <w:rPr>
+                <w:spacing w:val="0"/>
+                <w:sz w:val="20"/>
+                <w:szCs w:val="20"/>
+              </w:rPr>
+              <w:t>Parameter AC-</w:t>
+            </w:r>
+            <w:r>
+              <w:rPr>
+                <w:spacing w:val="0"/>
+                <w:sz w:val="20"/>
+                <w:szCs w:val="20"/>
+              </w:rPr>
+              <w:t>2</w:t>
+            </w:r>
+            <w:r>
+              <w:rPr>
+                <w:spacing w:val="0"/>
+                <w:sz w:val="20"/>
+                <w:szCs w:val="20"/>
+              </w:rPr>
+              <w:t xml:space="preserve">(a): </w:t>
+            </w:r>
+            <w:r>
+              <w:rPr>
+                <w:spacing w:val="0"/>
+                <w:sz w:val="20"/>
+                <w:szCs w:val="20"/>
+              </w:rPr>
+              <w:t>{{ac_</w:t>
+            </w:r>
+            <w:r>
+              <w:rPr>
+                <w:spacing w:val="0"/>
+                <w:sz w:val="20"/>
+                <w:szCs w:val="20"/>
+              </w:rPr>
+              <w:t>2</w:t>
+            </w:r>
+            <w:r>
+              <w:rPr>
+                <w:spacing w:val="0"/>
+                <w:sz w:val="20"/>
+                <w:szCs w:val="20"/>
+              </w:rPr>
+              <w:t>_a_parameter}}</w:t>
+            </w:r>
+          </w:p>
+        </w:tc>
+      </w:tr>
+      <w:tr>
+        <w:trPr>
+          <w:cantSplit/>
+          <w:jc w:val="center"/>
+        </w:trPr>
+        <w:tc>
+          <w:tcPr>
+            <w:tcW w:w="5000" w:type="pct"/>
+            <w:gridSpan w:val="2"/>
+            <w:hideMark/>
+          </w:tcPr>
+          <w:p>
+            <w:pPr>
+              <w:pStyle w:val="GSATableText"/>
+              <w:spacing w:before="40" w:after="40" w:line="240" w:lineRule="auto"/>
+              <w:rPr>
+                <w:spacing w:val="0"/>
+                <w:sz w:val="20"/>
+                <w:szCs w:val="20"/>
+              </w:rPr>
+            </w:pPr>
+            <w:r>
+              <w:rPr>
+                <w:spacing w:val="0"/>
+                <w:sz w:val="20"/>
+                <w:szCs w:val="20"/>
+              </w:rPr>
+              <w:t>{{status!ac_</w:t>
+            </w:r>
+            <w:r>
+              <w:rPr>
+                <w:spacing w:val="0"/>
+                <w:sz w:val="20"/>
+                <w:szCs w:val="20"/>
+              </w:rPr>
+              <w:t>2</w:t>
+            </w:r>
+            <w:r>
+              <w:rPr>
+                <w:spacing w:val="0"/>
+                <w:sz w:val="20"/>
+                <w:szCs w:val="20"/>
+              </w:rPr>
+              <w:t>_status}}</w:t>
+            </w:r>
+          </w:p>
+        </w:tc>
+      </w:tr>
+      <w:tr>
+        <w:trPr>
+          <w:cantSplit/>
+          <w:jc w:val="center"/>
+        </w:trPr>
+        <w:tc>
+          <w:tcPr>
+            <w:tcW w:w="5000" w:type="pct"/>
+            <w:gridSpan w:val="2"/>
+          </w:tcPr>
+          <w:p>
+            <w:pPr>
+              <w:pStyle w:val="GSATableText"/>
+              <w:spacing w:before="40" w:after="40" w:line="240" w:lineRule="auto"/>
+              <w:rPr>
+                <w:spacing w:val="0"/>
+                <w:sz w:val="20"/>
+                <w:szCs w:val="20"/>
+              </w:rPr>
+            </w:pPr>
+            <w:r>
+              <w:rPr>
+                <w:spacing w:val="0"/>
+                <w:sz w:val="20"/>
+                <w:szCs w:val="20"/>
+              </w:rPr>
+              <w:t>{{origination!+!ac_</w:t>
+            </w:r>
+            <w:r>
+              <w:rPr>
+                <w:spacing w:val="0"/>
+                <w:sz w:val="20"/>
+                <w:szCs w:val="20"/>
+              </w:rPr>
+              <w:t>2</w:t>
+            </w:r>
+            <w:r>
+              <w:rPr>
+                <w:spacing w:val="0"/>
+                <w:sz w:val="20"/>
+                <w:szCs w:val="20"/>
+              </w:rPr>
+              <w:t>_origination}}</w:t>
+            </w:r>
+          </w:p>
+        </w:tc>
+      </w:tr>
+    </w:tbl>
+    <w:p>
+      <w:pPr>
+        <w:rPr>
+          <w:rFonts w:eastAsia="Lucida Sans Unicode"/>
+          <w:color w:val="000000"/>
+          <w:kern w:val="2"/>
+        </w:rPr>
+      </w:pPr>
+    </w:p>
+    <w:tbl>
+      <w:tblPr>
+        <w:tblStyle w:val="FedRamp"/>
+        <w:tblW w:w="5000" w:type="pct"/>
+        <w:jc w:val="center"/>
+        <w:tblLook w:val="04A0" w:firstRow="1" w:lastRow="0" w:firstColumn="1" w:lastColumn="0" w:noHBand="0" w:noVBand="1"/>
+      </w:tblPr>
+      <w:tblGrid>
+        <w:gridCol w:w="905"/>
+        <w:gridCol w:w="8445"/>
+      </w:tblGrid>
+      <w:tr>
+        <w:trPr>
+          <w:cnfStyle w:val="100000000000" w:firstRow="1" w:lastRow="0" w:firstColumn="0" w:lastColumn="0" w:oddVBand="0" w:evenVBand="0" w:oddHBand="0" w:evenHBand="0" w:firstRowFirstColumn="0" w:firstRowLastColumn="0" w:lastRowFirstColumn="0" w:lastRowLastColumn="0"/>
+          <w:cantSplit/>
+          <w:tblHeader/>
+          <w:jc w:val="center"/>
+        </w:trPr>
+        <w:tc>
+          <w:tcPr>
+            <w:tcW w:w="5000" w:type="pct"/>
+            <w:gridSpan w:val="2"/>
+            <w:hideMark/>
+          </w:tcPr>
+          <w:p>
+            <w:pPr>
+              <w:pStyle w:val="GSATableHeading"/>
+              <w:keepNext w:val="0"/>
+              <w:keepLines w:val="0"/>
+              <w:spacing w:before="40" w:after="40" w:line="240" w:lineRule="auto"/>
+              <w:rPr>
+                <w:rFonts w:asciiTheme="majorHAnsi" w:hAnsiTheme="majorHAnsi"/>
+                <w:b/>
+                <w:color w:val="FFFFFF" w:themeColor="background1"/>
+                <w:szCs w:val="20"/>
+              </w:rPr>
+            </w:pPr>
+            <w:r>
+              <w:rPr>
+                <w:rFonts w:asciiTheme="majorHAnsi" w:hAnsiTheme="majorHAnsi"/>
+                <w:color w:val="000000" w:themeColor="text1"/>
+                <w:szCs w:val="20"/>
+                <w14:shadow w14:blurRad="38100" w14:dist="19050" w14:dir="2700000" w14:sx="100000" w14:sy="100000" w14:kx="0" w14:ky="0" w14:algn="tl">
+                  <w14:schemeClr w14:val="dk1">
+                    <w14:alpha w14:val="60000"/>
+                  </w14:schemeClr>
+                </w14:shadow>
+                <w14:textOutline w14:w="0" w14:cap="flat" w14:cmpd="sng" w14:algn="ctr">
+                  <w14:noFill/>
+                  <w14:prstDash w14:val="solid"/>
+                  <w14:round/>
+                </w14:textOutline>
+              </w:rPr>
+              <w:t>AC-</w:t>
+            </w:r>
+            <w:r>
+              <w:rPr>
+                <w:rFonts w:asciiTheme="majorHAnsi" w:hAnsiTheme="majorHAnsi"/>
+                <w:color w:val="000000" w:themeColor="text1"/>
+                <w:szCs w:val="20"/>
+                <w14:shadow w14:blurRad="38100" w14:dist="19050" w14:dir="2700000" w14:sx="100000" w14:sy="100000" w14:kx="0" w14:ky="0" w14:algn="tl">
+                  <w14:schemeClr w14:val="dk1">
+                    <w14:alpha w14:val="60000"/>
+                  </w14:schemeClr>
+                </w14:shadow>
+                <w14:textOutline w14:w="0" w14:cap="flat" w14:cmpd="sng" w14:algn="ctr">
+                  <w14:noFill/>
+                  <w14:prstDash w14:val="solid"/>
+                  <w14:round/>
+                </w14:textOutline>
+              </w:rPr>
+              <w:t>2</w:t>
+            </w:r>
+            <w:r>
+              <w:rPr>
+                <w:rFonts w:asciiTheme="majorHAnsi" w:hAnsiTheme="majorHAnsi"/>
+                <w:color w:val="000000" w:themeColor="text1"/>
+                <w:szCs w:val="20"/>
+                <w14:shadow w14:blurRad="38100" w14:dist="19050" w14:dir="2700000" w14:sx="100000" w14:sy="100000" w14:kx="0" w14:ky="0" w14:algn="tl">
+                  <w14:schemeClr w14:val="dk1">
+                    <w14:alpha w14:val="60000"/>
+                  </w14:schemeClr>
+                </w14:shadow>
+                <w14:textOutline w14:w="0" w14:cap="flat" w14:cmpd="sng" w14:algn="ctr">
+                  <w14:noFill/>
+                  <w14:prstDash w14:val="solid"/>
+                  <w14:round/>
+                </w14:textOutline>
+              </w:rPr>
+              <w:t xml:space="preserve"> What is the solution and how is it implemented?</w:t>
+            </w:r>
+          </w:p>
+        </w:tc>
+      </w:tr>
+      <w:tr>
+        <w:trPr>
+          <w:cantSplit/>
+          <w:jc w:val="center"/>
+        </w:trPr>
+        <w:tc>
+          <w:tcPr>
+            <w:tcW w:w="484" w:type="pct"/>
+            <w:shd w:val="clear" w:color="auto" w:fill="DEEAF6" w:themeFill="accent5" w:themeFillTint="33"/>
+            <w:hideMark/>
+          </w:tcPr>
+          <w:p>
+            <w:pPr>
+              <w:pStyle w:val="GSATableHeading"/>
+              <w:keepNext w:val="0"/>
+              <w:keepLines w:val="0"/>
+              <w:spacing w:before="40" w:after="40" w:line="240" w:lineRule="auto"/>
+              <w:rPr>
+                <w:szCs w:val="20"/>
+              </w:rPr>
+            </w:pPr>
+            <w:r>
+              <w:rPr>
+                <w:szCs w:val="20"/>
+              </w:rPr>
+              <w:t>Part a</w:t>
+            </w:r>
+          </w:p>
+        </w:tc>
+        <w:tc>
+          <w:tcPr>
+            <w:tcW w:w="4516" w:type="pct"/>
+          </w:tcPr>
+          <w:p>
+            <w:pPr>
+              <w:pStyle w:val="GSATableText"/>
+              <w:spacing w:before="40" w:after="40" w:line="240" w:lineRule="auto"/>
+              <w:rPr>
+                <w:sz w:val="20"/>
+                <w:szCs w:val="20"/>
+              </w:rPr>
+            </w:pPr>
+            <w:r>
+              <w:rPr>
+                <w:sz w:val="20"/>
+                <w:szCs w:val="20"/>
+              </w:rPr>
+              <w:t>{{ac_</w:t>
+            </w:r>
+            <w:r>
+              <w:rPr>
+                <w:sz w:val="20"/>
+                <w:szCs w:val="20"/>
+              </w:rPr>
+              <w:t>2</w:t>
+            </w:r>
+            <w:r>
+              <w:rPr>
+                <w:sz w:val="20"/>
+                <w:szCs w:val="20"/>
+              </w:rPr>
+              <w:t>_a_implementation}}</w:t>
             </w:r>
           </w:p>
         </w:tc>
@@ -835,12 +1428,135 @@
     </w:lvl>
   </w:abstractNum>
   <w:abstractNum w:abstractNumId="1" w15:restartNumberingAfterBreak="0">
+    <w:nsid w:val="3FD9180F"/>
+    <w:multiLevelType w:val="multilevel"/>
+    <w:tmpl w:val="53E6FB5E"/>
+    <w:lvl w:ilvl="0">
+      <w:start w:val="1"/>
+      <w:numFmt w:val="lowerLetter"/>
+      <w:lvlText w:val="(%1)"/>
+      <w:lvlJc w:val="left"/>
+      <w:pPr>
+        <w:tabs>
+          <w:tab w:val="num" w:pos="360"/>
+        </w:tabs>
+        <w:ind w:left="1066" w:hanging="360"/>
+      </w:pPr>
+      <w:rPr>
+        <w:rFonts w:asciiTheme="minorHAnsi" w:hAnsiTheme="minorHAnsi" w:cstheme="minorHAnsi" w:hint="default"/>
+        <w:color w:val="auto"/>
+        <w:sz w:val="22"/>
+      </w:rPr>
+    </w:lvl>
+    <w:lvl w:ilvl="1">
+      <w:start w:val="1"/>
+      <w:numFmt w:val="decimal"/>
+      <w:lvlText w:val="(%2)"/>
+      <w:lvlJc w:val="left"/>
+      <w:pPr>
+        <w:tabs>
+          <w:tab w:val="num" w:pos="988"/>
+        </w:tabs>
+        <w:ind w:left="1680" w:hanging="360"/>
+      </w:pPr>
+      <w:rPr>
+        <w:rFonts w:asciiTheme="minorHAnsi" w:hAnsiTheme="minorHAnsi" w:cstheme="minorHAnsi" w:hint="default"/>
+        <w:color w:val="auto"/>
+        <w:sz w:val="22"/>
+      </w:rPr>
+    </w:lvl>
+    <w:lvl w:ilvl="2">
+      <w:start w:val="1"/>
+      <w:numFmt w:val="lowerRoman"/>
+      <w:lvlText w:val="%3."/>
+      <w:lvlJc w:val="right"/>
+      <w:pPr>
+        <w:tabs>
+          <w:tab w:val="num" w:pos="2160"/>
+        </w:tabs>
+        <w:ind w:left="2160" w:hanging="180"/>
+      </w:pPr>
+    </w:lvl>
+    <w:lvl w:ilvl="3">
+      <w:start w:val="1"/>
+      <w:numFmt w:val="decimal"/>
+      <w:lvlText w:val="%4."/>
+      <w:lvlJc w:val="left"/>
+      <w:pPr>
+        <w:tabs>
+          <w:tab w:val="num" w:pos="2880"/>
+        </w:tabs>
+        <w:ind w:left="2880" w:hanging="360"/>
+      </w:pPr>
+    </w:lvl>
+    <w:lvl w:ilvl="4">
+      <w:start w:val="1"/>
+      <w:numFmt w:val="lowerLetter"/>
+      <w:lvlText w:val="%5."/>
+      <w:lvlJc w:val="left"/>
+      <w:pPr>
+        <w:tabs>
+          <w:tab w:val="num" w:pos="3600"/>
+        </w:tabs>
+        <w:ind w:left="3600" w:hanging="360"/>
+      </w:pPr>
+    </w:lvl>
+    <w:lvl w:ilvl="5">
+      <w:start w:val="1"/>
+      <w:numFmt w:val="lowerRoman"/>
+      <w:lvlText w:val="%6."/>
+      <w:lvlJc w:val="right"/>
+      <w:pPr>
+        <w:tabs>
+          <w:tab w:val="num" w:pos="4320"/>
+        </w:tabs>
+        <w:ind w:left="4320" w:hanging="180"/>
+      </w:pPr>
+    </w:lvl>
+    <w:lvl w:ilvl="6">
+      <w:start w:val="1"/>
+      <w:numFmt w:val="decimal"/>
+      <w:lvlText w:val="%7."/>
+      <w:lvlJc w:val="left"/>
+      <w:pPr>
+        <w:tabs>
+          <w:tab w:val="num" w:pos="5040"/>
+        </w:tabs>
+        <w:ind w:left="5040" w:hanging="360"/>
+      </w:pPr>
+    </w:lvl>
+    <w:lvl w:ilvl="7">
+      <w:start w:val="1"/>
+      <w:numFmt w:val="lowerLetter"/>
+      <w:lvlText w:val="%8."/>
+      <w:lvlJc w:val="left"/>
+      <w:pPr>
+        <w:tabs>
+          <w:tab w:val="num" w:pos="5760"/>
+        </w:tabs>
+        <w:ind w:left="5760" w:hanging="360"/>
+      </w:pPr>
+    </w:lvl>
+    <w:lvl w:ilvl="8">
+      <w:start w:val="1"/>
+      <w:numFmt w:val="lowerRoman"/>
+      <w:lvlText w:val="%9."/>
+      <w:lvlJc w:val="right"/>
+      <w:pPr>
+        <w:tabs>
+          <w:tab w:val="num" w:pos="6480"/>
+        </w:tabs>
+        <w:ind w:left="6480" w:hanging="180"/>
+      </w:pPr>
+    </w:lvl>
+  </w:abstractNum>
+  <w:abstractNum w:abstractNumId="2" w15:restartNumberingAfterBreak="0">
     <w:nsid w:val="411D29A4"/>
     <w:multiLevelType w:val="multilevel"/>
     <w:tmpl w:val="20A83F80"/>
     <w:numStyleLink w:val="111111"/>
   </w:abstractNum>
-  <w:abstractNum w:abstractNumId="2" w15:restartNumberingAfterBreak="0">
+  <w:abstractNum w:abstractNumId="3" w15:restartNumberingAfterBreak="0">
     <w:nsid w:val="44360398"/>
     <w:multiLevelType w:val="multilevel"/>
     <w:tmpl w:val="20A83F80"/>
@@ -961,7 +1677,7 @@
       </w:rPr>
     </w:lvl>
   </w:abstractNum>
-  <w:abstractNum w:abstractNumId="3" w15:restartNumberingAfterBreak="0">
+  <w:abstractNum w:abstractNumId="4" w15:restartNumberingAfterBreak="0">
     <w:nsid w:val="6908353D"/>
     <w:multiLevelType w:val="multilevel"/>
     <w:tmpl w:val="53E6FB5E"/>
@@ -1085,10 +1801,10 @@
     </w:lvl>
   </w:abstractNum>
   <w:num w:numId="1">
-    <w:abstractNumId w:val="2"/>
+    <w:abstractNumId w:val="3"/>
   </w:num>
   <w:num w:numId="2">
-    <w:abstractNumId w:val="1"/>
+    <w:abstractNumId w:val="2"/>
     <w:lvlOverride w:ilvl="0">
       <w:lvl w:ilvl="0">
         <w:start w:val="1"/>
@@ -1229,7 +1945,10 @@
     <w:abstractNumId w:val="0"/>
   </w:num>
   <w:num w:numId="4">
-    <w:abstractNumId w:val="3"/>
+    <w:abstractNumId w:val="4"/>
+  </w:num>
+  <w:num w:numId="5">
+    <w:abstractNumId w:val="1"/>
   </w:num>
 </w:numbering>
 </file>

</xml_diff>